<commit_message>
actualizado al 16 de Mayo
</commit_message>
<xml_diff>
--- a/Document MANUAL JBehave y Serenity.docx
+++ b/Document MANUAL JBehave y Serenity.docx
@@ -833,6 +833,7 @@
         </w:rPr>
         <w:t xml:space="preserve"> the </w:t>
       </w:r>
+      <w:proofErr w:type="gramStart"/>
       <w:r>
         <w:rPr>
           <w:rFonts w:ascii="Times New Roman" w:hAnsi="Times New Roman" w:cs="Times New Roman"/>
@@ -841,7 +842,17 @@
           <w:lang w:val="en-US"/>
         </w:rPr>
         <w:lastRenderedPageBreak/>
-        <w:t>development team use</w:t>
+        <w:t>development</w:t>
+      </w:r>
+      <w:proofErr w:type="gramEnd"/>
+      <w:r>
+        <w:rPr>
+          <w:rFonts w:ascii="Times New Roman" w:hAnsi="Times New Roman" w:cs="Times New Roman"/>
+          <w:sz w:val="24"/>
+          <w:szCs w:val="24"/>
+          <w:lang w:val="en-US"/>
+        </w:rPr>
+        <w:t xml:space="preserve"> team use</w:t>
       </w:r>
       <w:r>
         <w:rPr>
@@ -960,8 +971,6 @@
         </w:rPr>
         <w:t xml:space="preserve"> </w:t>
       </w:r>
-      <w:bookmarkStart w:id="0" w:name="_GoBack"/>
-      <w:bookmarkEnd w:id="0"/>
     </w:p>
     <w:p>
       <w:pPr>
@@ -4903,6 +4912,7 @@
     <w:p>
       <w:pPr>
         <w:spacing w:before="240" w:line="360" w:lineRule="auto"/>
+        <w:ind w:firstLine="708"/>
         <w:rPr>
           <w:rFonts w:ascii="Times New Roman" w:hAnsi="Times New Roman" w:cs="Times New Roman"/>
           <w:sz w:val="24"/>
@@ -5241,7 +5251,43 @@
           <w:szCs w:val="24"/>
           <w:lang w:val="en-US"/>
         </w:rPr>
-        <w:t xml:space="preserve"> xpath or css selector</w:t>
+        <w:t xml:space="preserve"> </w:t>
+      </w:r>
+      <w:r>
+        <w:rPr>
+          <w:rFonts w:ascii="Times New Roman" w:hAnsi="Times New Roman" w:cs="Times New Roman"/>
+          <w:sz w:val="24"/>
+          <w:szCs w:val="24"/>
+          <w:lang w:val="en-US"/>
+        </w:rPr>
+        <w:t>XPath</w:t>
+      </w:r>
+      <w:r>
+        <w:rPr>
+          <w:rFonts w:ascii="Times New Roman" w:hAnsi="Times New Roman" w:cs="Times New Roman"/>
+          <w:sz w:val="24"/>
+          <w:szCs w:val="24"/>
+          <w:lang w:val="en-US"/>
+        </w:rPr>
+        <w:t xml:space="preserve"> or </w:t>
+      </w:r>
+      <w:r>
+        <w:rPr>
+          <w:rFonts w:ascii="Times New Roman" w:hAnsi="Times New Roman" w:cs="Times New Roman"/>
+          <w:sz w:val="24"/>
+          <w:szCs w:val="24"/>
+          <w:lang w:val="en-US"/>
+        </w:rPr>
+        <w:t>CSS</w:t>
+      </w:r>
+      <w:r>
+        <w:rPr>
+          <w:rFonts w:ascii="Times New Roman" w:hAnsi="Times New Roman" w:cs="Times New Roman"/>
+          <w:sz w:val="24"/>
+          <w:szCs w:val="24"/>
+          <w:lang w:val="en-US"/>
+        </w:rPr>
+        <w:t xml:space="preserve"> selector</w:t>
       </w:r>
       <w:r>
         <w:rPr>
@@ -5277,7 +5323,16 @@
           <w:szCs w:val="24"/>
           <w:lang w:val="en-US"/>
         </w:rPr>
-        <w:t>try to find and element by using a css</w:t>
+        <w:t xml:space="preserve">try to find and element by using a </w:t>
+      </w:r>
+      <w:r>
+        <w:rPr>
+          <w:rFonts w:ascii="Times New Roman" w:hAnsi="Times New Roman" w:cs="Times New Roman"/>
+          <w:sz w:val="24"/>
+          <w:szCs w:val="24"/>
+          <w:lang w:val="en-US"/>
+        </w:rPr>
+        <w:t>CSS</w:t>
       </w:r>
       <w:r>
         <w:rPr>
@@ -5313,7 +5368,25 @@
           <w:szCs w:val="24"/>
           <w:lang w:val="en-US"/>
         </w:rPr>
-        <w:t xml:space="preserve"> xpath.</w:t>
+        <w:t xml:space="preserve"> </w:t>
+      </w:r>
+      <w:r>
+        <w:rPr>
+          <w:rFonts w:ascii="Times New Roman" w:hAnsi="Times New Roman" w:cs="Times New Roman"/>
+          <w:sz w:val="24"/>
+          <w:szCs w:val="24"/>
+          <w:lang w:val="en-US"/>
+        </w:rPr>
+        <w:t>XPath</w:t>
+      </w:r>
+      <w:r>
+        <w:rPr>
+          <w:rFonts w:ascii="Times New Roman" w:hAnsi="Times New Roman" w:cs="Times New Roman"/>
+          <w:sz w:val="24"/>
+          <w:szCs w:val="24"/>
+          <w:lang w:val="en-US"/>
+        </w:rPr>
+        <w:t>.</w:t>
       </w:r>
       <w:r>
         <w:rPr>
@@ -5340,27 +5413,43 @@
           <w:szCs w:val="24"/>
           <w:lang w:val="en-US"/>
         </w:rPr>
-        <w:t xml:space="preserve">ably when you search for an element it is strongly recommended for the object that you are </w:t>
-      </w:r>
-      <w:proofErr w:type="gramStart"/>
-      <w:r>
-        <w:rPr>
-          <w:rFonts w:ascii="Times New Roman" w:hAnsi="Times New Roman" w:cs="Times New Roman"/>
-          <w:sz w:val="24"/>
-          <w:szCs w:val="24"/>
-          <w:lang w:val="en-US"/>
-        </w:rPr>
-        <w:t>looking  it</w:t>
-      </w:r>
-      <w:proofErr w:type="gramEnd"/>
-      <w:r>
-        <w:rPr>
-          <w:rFonts w:ascii="Times New Roman" w:hAnsi="Times New Roman" w:cs="Times New Roman"/>
-          <w:sz w:val="24"/>
-          <w:szCs w:val="24"/>
-          <w:lang w:val="en-US"/>
-        </w:rPr>
-        <w:t xml:space="preserve"> has a unique identifier.</w:t>
+        <w:t xml:space="preserve">ably when you search for an element it is strongly recommended for </w:t>
+      </w:r>
+      <w:r>
+        <w:rPr>
+          <w:rFonts w:ascii="Times New Roman" w:hAnsi="Times New Roman" w:cs="Times New Roman"/>
+          <w:sz w:val="24"/>
+          <w:szCs w:val="24"/>
+          <w:lang w:val="en-US"/>
+        </w:rPr>
+        <w:t>the object that you are looking</w:t>
+      </w:r>
+      <w:r>
+        <w:rPr>
+          <w:rFonts w:ascii="Times New Roman" w:hAnsi="Times New Roman" w:cs="Times New Roman"/>
+          <w:sz w:val="24"/>
+          <w:szCs w:val="24"/>
+          <w:lang w:val="en-US"/>
+        </w:rPr>
+        <w:t xml:space="preserve"> </w:t>
+      </w:r>
+      <w:r>
+        <w:rPr>
+          <w:rFonts w:ascii="Times New Roman" w:hAnsi="Times New Roman" w:cs="Times New Roman"/>
+          <w:sz w:val="24"/>
+          <w:szCs w:val="24"/>
+          <w:lang w:val="en-US"/>
+        </w:rPr>
+        <w:t>for to have</w:t>
+      </w:r>
+      <w:r>
+        <w:rPr>
+          <w:rFonts w:ascii="Times New Roman" w:hAnsi="Times New Roman" w:cs="Times New Roman"/>
+          <w:sz w:val="24"/>
+          <w:szCs w:val="24"/>
+          <w:lang w:val="en-US"/>
+        </w:rPr>
+        <w:t xml:space="preserve"> a unique identifier.</w:t>
       </w:r>
     </w:p>
     <w:p>
@@ -5407,7 +5496,25 @@
           <w:szCs w:val="24"/>
           <w:lang w:val="en-US"/>
         </w:rPr>
-        <w:t>using CSS locaters and the element has prefer</w:t>
+        <w:t xml:space="preserve">using </w:t>
+      </w:r>
+      <w:r>
+        <w:rPr>
+          <w:rFonts w:ascii="Times New Roman" w:hAnsi="Times New Roman" w:cs="Times New Roman"/>
+          <w:sz w:val="24"/>
+          <w:szCs w:val="24"/>
+          <w:lang w:val="en-US"/>
+        </w:rPr>
+        <w:t>CSS</w:t>
+      </w:r>
+      <w:r>
+        <w:rPr>
+          <w:rFonts w:ascii="Times New Roman" w:hAnsi="Times New Roman" w:cs="Times New Roman"/>
+          <w:sz w:val="24"/>
+          <w:szCs w:val="24"/>
+          <w:lang w:val="en-US"/>
+        </w:rPr>
+        <w:t xml:space="preserve"> locaters and the element has prefer</w:t>
       </w:r>
       <w:r>
         <w:rPr>
@@ -5425,7 +5532,25 @@
           <w:szCs w:val="24"/>
           <w:lang w:val="en-US"/>
         </w:rPr>
-        <w:t xml:space="preserve"> a unique CSS locator you c</w:t>
+        <w:t xml:space="preserve"> a unique </w:t>
+      </w:r>
+      <w:r>
+        <w:rPr>
+          <w:rFonts w:ascii="Times New Roman" w:hAnsi="Times New Roman" w:cs="Times New Roman"/>
+          <w:sz w:val="24"/>
+          <w:szCs w:val="24"/>
+          <w:lang w:val="en-US"/>
+        </w:rPr>
+        <w:t>CSS</w:t>
+      </w:r>
+      <w:r>
+        <w:rPr>
+          <w:rFonts w:ascii="Times New Roman" w:hAnsi="Times New Roman" w:cs="Times New Roman"/>
+          <w:sz w:val="24"/>
+          <w:szCs w:val="24"/>
+          <w:lang w:val="en-US"/>
+        </w:rPr>
+        <w:t xml:space="preserve"> locator you c</w:t>
       </w:r>
       <w:r>
         <w:rPr>
@@ -5560,6 +5685,7 @@
     <w:p>
       <w:pPr>
         <w:spacing w:before="240" w:line="360" w:lineRule="auto"/>
+        <w:ind w:firstLine="420"/>
         <w:rPr>
           <w:rFonts w:ascii="Times New Roman" w:hAnsi="Times New Roman" w:cs="Times New Roman"/>
           <w:sz w:val="24"/>
@@ -5603,15 +5729,41 @@
         </w:rPr>
         <w:t xml:space="preserve">f identify an </w:t>
       </w:r>
-      <w:proofErr w:type="gramStart"/>
-      <w:r>
-        <w:rPr>
-          <w:rFonts w:ascii="Times New Roman" w:hAnsi="Times New Roman" w:cs="Times New Roman"/>
-          <w:sz w:val="24"/>
-          <w:szCs w:val="24"/>
-          <w:lang w:val="en-US"/>
-        </w:rPr>
-        <w:t>element</w:t>
+      <w:r>
+        <w:rPr>
+          <w:rFonts w:ascii="Times New Roman" w:hAnsi="Times New Roman" w:cs="Times New Roman"/>
+          <w:sz w:val="24"/>
+          <w:szCs w:val="24"/>
+          <w:lang w:val="en-US"/>
+        </w:rPr>
+        <w:t>element is</w:t>
+      </w:r>
+      <w:r>
+        <w:rPr>
+          <w:rFonts w:ascii="Times New Roman" w:hAnsi="Times New Roman" w:cs="Times New Roman"/>
+          <w:sz w:val="24"/>
+          <w:szCs w:val="24"/>
+          <w:lang w:val="en-US"/>
+        </w:rPr>
+        <w:t xml:space="preserve"> using </w:t>
+      </w:r>
+      <w:r>
+        <w:rPr>
+          <w:rFonts w:ascii="Times New Roman" w:hAnsi="Times New Roman" w:cs="Times New Roman"/>
+          <w:sz w:val="24"/>
+          <w:szCs w:val="24"/>
+          <w:lang w:val="en-US"/>
+        </w:rPr>
+        <w:t>XPath</w:t>
+      </w:r>
+      <w:r>
+        <w:rPr>
+          <w:rFonts w:ascii="Times New Roman" w:hAnsi="Times New Roman" w:cs="Times New Roman"/>
+          <w:sz w:val="24"/>
+          <w:szCs w:val="24"/>
+          <w:lang w:val="en-US"/>
+        </w:rPr>
+        <w:t>.</w:t>
       </w:r>
       <w:r>
         <w:rPr>
@@ -5629,26 +5781,115 @@
           <w:szCs w:val="24"/>
           <w:lang w:val="en-US"/>
         </w:rPr>
-        <w:t xml:space="preserve"> is</w:t>
-      </w:r>
-      <w:proofErr w:type="gramEnd"/>
-      <w:r>
-        <w:rPr>
-          <w:rFonts w:ascii="Times New Roman" w:hAnsi="Times New Roman" w:cs="Times New Roman"/>
-          <w:sz w:val="24"/>
-          <w:szCs w:val="24"/>
-          <w:lang w:val="en-US"/>
-        </w:rPr>
-        <w:t xml:space="preserve"> using xpath.</w:t>
-      </w:r>
-      <w:r>
-        <w:rPr>
-          <w:rFonts w:ascii="Times New Roman" w:hAnsi="Times New Roman" w:cs="Times New Roman"/>
-          <w:sz w:val="24"/>
-          <w:szCs w:val="24"/>
-          <w:lang w:val="en-US"/>
-        </w:rPr>
-        <w:t xml:space="preserve"> Xpath is used as a last resort.</w:t>
+        <w:t>XPath</w:t>
+      </w:r>
+      <w:r>
+        <w:rPr>
+          <w:rFonts w:ascii="Times New Roman" w:hAnsi="Times New Roman" w:cs="Times New Roman"/>
+          <w:sz w:val="24"/>
+          <w:szCs w:val="24"/>
+          <w:lang w:val="en-US"/>
+        </w:rPr>
+        <w:t xml:space="preserve"> is used as a last resort.</w:t>
+      </w:r>
+      <w:r>
+        <w:rPr>
+          <w:rFonts w:ascii="Times New Roman" w:hAnsi="Times New Roman" w:cs="Times New Roman"/>
+          <w:sz w:val="24"/>
+          <w:szCs w:val="24"/>
+          <w:lang w:val="en-US"/>
+        </w:rPr>
+        <w:t xml:space="preserve"> </w:t>
+      </w:r>
+      <w:r>
+        <w:rPr>
+          <w:rFonts w:ascii="Times New Roman" w:hAnsi="Times New Roman" w:cs="Times New Roman"/>
+          <w:sz w:val="24"/>
+          <w:szCs w:val="24"/>
+          <w:lang w:val="en-US"/>
+        </w:rPr>
+        <w:t>XPath</w:t>
+      </w:r>
+      <w:r>
+        <w:rPr>
+          <w:rFonts w:ascii="Times New Roman" w:hAnsi="Times New Roman" w:cs="Times New Roman"/>
+          <w:sz w:val="24"/>
+          <w:szCs w:val="24"/>
+          <w:lang w:val="en-US"/>
+        </w:rPr>
+        <w:t xml:space="preserve"> is the acronym for XML path</w:t>
+      </w:r>
+      <w:r>
+        <w:rPr>
+          <w:rFonts w:ascii="Times New Roman" w:hAnsi="Times New Roman" w:cs="Times New Roman"/>
+          <w:sz w:val="24"/>
+          <w:szCs w:val="24"/>
+          <w:lang w:val="en-US"/>
+        </w:rPr>
+        <w:t xml:space="preserve"> and it al</w:t>
+      </w:r>
+      <w:r>
+        <w:rPr>
+          <w:rFonts w:ascii="Times New Roman" w:hAnsi="Times New Roman" w:cs="Times New Roman"/>
+          <w:sz w:val="24"/>
+          <w:szCs w:val="24"/>
+          <w:lang w:val="en-US"/>
+        </w:rPr>
+        <w:t>lows you the find the path of an</w:t>
+      </w:r>
+      <w:r>
+        <w:rPr>
+          <w:rFonts w:ascii="Times New Roman" w:hAnsi="Times New Roman" w:cs="Times New Roman"/>
+          <w:sz w:val="24"/>
+          <w:szCs w:val="24"/>
+          <w:lang w:val="en-US"/>
+        </w:rPr>
+        <w:t xml:space="preserve"> element </w:t>
+      </w:r>
+      <w:r>
+        <w:rPr>
+          <w:rFonts w:ascii="Times New Roman" w:hAnsi="Times New Roman" w:cs="Times New Roman"/>
+          <w:sz w:val="24"/>
+          <w:szCs w:val="24"/>
+          <w:lang w:val="en-US"/>
+        </w:rPr>
+        <w:t xml:space="preserve">in a web page by </w:t>
+      </w:r>
+      <w:r>
+        <w:rPr>
+          <w:rFonts w:ascii="Times New Roman" w:hAnsi="Times New Roman" w:cs="Times New Roman"/>
+          <w:sz w:val="24"/>
+          <w:szCs w:val="24"/>
+          <w:lang w:val="en-US"/>
+        </w:rPr>
+        <w:t xml:space="preserve">using </w:t>
+      </w:r>
+      <w:r>
+        <w:rPr>
+          <w:rFonts w:ascii="Times New Roman" w:hAnsi="Times New Roman" w:cs="Times New Roman"/>
+          <w:sz w:val="24"/>
+          <w:szCs w:val="24"/>
+          <w:lang w:val="en-US"/>
+        </w:rPr>
+        <w:t xml:space="preserve">the </w:t>
+      </w:r>
+      <w:r>
+        <w:rPr>
+          <w:rFonts w:ascii="Times New Roman" w:hAnsi="Times New Roman" w:cs="Times New Roman"/>
+          <w:sz w:val="24"/>
+          <w:szCs w:val="24"/>
+          <w:lang w:val="en-US"/>
+        </w:rPr>
+        <w:t>HTML DOM structure.</w:t>
+      </w:r>
+      <w:r>
+        <w:rPr>
+          <w:rFonts w:ascii="Times New Roman" w:hAnsi="Times New Roman" w:cs="Times New Roman"/>
+          <w:sz w:val="24"/>
+          <w:szCs w:val="24"/>
+          <w:lang w:val="en-US"/>
+        </w:rPr>
+        <w:t xml:space="preserve"> </w:t>
       </w:r>
     </w:p>
     <w:p>
@@ -5661,6 +5902,177 @@
           <w:lang w:val="en-US"/>
         </w:rPr>
       </w:pPr>
+      <w:r>
+        <w:rPr>
+          <w:noProof/>
+          <w:lang w:eastAsia="es-BO"/>
+        </w:rPr>
+        <w:lastRenderedPageBreak/>
+        <w:drawing>
+          <wp:inline distT="0" distB="0" distL="0" distR="0">
+            <wp:extent cx="4791456" cy="1993392"/>
+            <wp:effectExtent l="0" t="0" r="9525" b="6985"/>
+            <wp:docPr id="10" name="Picture 10" descr="XPath in Selenium WebDriver: Complete Tutorial"/>
+            <wp:cNvGraphicFramePr>
+              <a:graphicFrameLocks xmlns:a="http://schemas.openxmlformats.org/drawingml/2006/main" noChangeAspect="1"/>
+            </wp:cNvGraphicFramePr>
+            <a:graphic xmlns:a="http://schemas.openxmlformats.org/drawingml/2006/main">
+              <a:graphicData uri="http://schemas.openxmlformats.org/drawingml/2006/picture">
+                <pic:pic xmlns:pic="http://schemas.openxmlformats.org/drawingml/2006/picture">
+                  <pic:nvPicPr>
+                    <pic:cNvPr id="0" name="Picture 6" descr="XPath in Selenium WebDriver: Complete Tutorial"/>
+                    <pic:cNvPicPr>
+                      <a:picLocks noChangeAspect="1" noChangeArrowheads="1"/>
+                    </pic:cNvPicPr>
+                  </pic:nvPicPr>
+                  <pic:blipFill>
+                    <a:blip r:embed="rId11">
+                      <a:extLst>
+                        <a:ext uri="{28A0092B-C50C-407E-A947-70E740481C1C}">
+                          <a14:useLocalDpi xmlns:a14="http://schemas.microsoft.com/office/drawing/2010/main" val="0"/>
+                        </a:ext>
+                      </a:extLst>
+                    </a:blip>
+                    <a:srcRect/>
+                    <a:stretch>
+                      <a:fillRect/>
+                    </a:stretch>
+                  </pic:blipFill>
+                  <pic:spPr bwMode="auto">
+                    <a:xfrm>
+                      <a:off x="0" y="0"/>
+                      <a:ext cx="4791456" cy="1993392"/>
+                    </a:xfrm>
+                    <a:prstGeom prst="rect">
+                      <a:avLst/>
+                    </a:prstGeom>
+                    <a:noFill/>
+                    <a:ln>
+                      <a:noFill/>
+                    </a:ln>
+                  </pic:spPr>
+                </pic:pic>
+              </a:graphicData>
+            </a:graphic>
+          </wp:inline>
+        </w:drawing>
+      </w:r>
+      <w:r>
+        <w:rPr>
+          <w:rFonts w:ascii="Times New Roman" w:hAnsi="Times New Roman" w:cs="Times New Roman"/>
+          <w:sz w:val="24"/>
+          <w:szCs w:val="24"/>
+          <w:lang w:val="en-US"/>
+        </w:rPr>
+        <w:t xml:space="preserve"> </w:t>
+      </w:r>
+    </w:p>
+    <w:p>
+      <w:pPr>
+        <w:pBdr>
+          <w:top w:val="single" w:sz="24" w:space="8" w:color="5B9BD5" w:themeColor="accent1"/>
+          <w:bottom w:val="single" w:sz="24" w:space="8" w:color="5B9BD5" w:themeColor="accent1"/>
+        </w:pBdr>
+        <w:spacing w:after="0"/>
+        <w:rPr>
+          <w:i/>
+          <w:iCs/>
+          <w:color w:val="2E74B5" w:themeColor="accent1" w:themeShade="BF"/>
+          <w:lang w:val="en-US"/>
+        </w:rPr>
+      </w:pPr>
+      <w:r>
+        <w:rPr>
+          <w:i/>
+          <w:iCs/>
+          <w:color w:val="2E74B5" w:themeColor="accent1" w:themeShade="BF"/>
+          <w:u w:val="single"/>
+          <w:lang w:val="en-US"/>
+        </w:rPr>
+        <w:t xml:space="preserve">Image </w:t>
+      </w:r>
+      <w:r>
+        <w:rPr>
+          <w:i/>
+          <w:iCs/>
+          <w:color w:val="2E74B5" w:themeColor="accent1" w:themeShade="BF"/>
+          <w:u w:val="single"/>
+          <w:lang w:val="en-US"/>
+        </w:rPr>
+        <w:t>6</w:t>
+      </w:r>
+      <w:r>
+        <w:rPr>
+          <w:i/>
+          <w:iCs/>
+          <w:color w:val="2E74B5" w:themeColor="accent1" w:themeShade="BF"/>
+          <w:lang w:val="en-US"/>
+        </w:rPr>
+        <w:t xml:space="preserve">: </w:t>
+      </w:r>
+      <w:r>
+        <w:rPr>
+          <w:i/>
+          <w:iCs/>
+          <w:color w:val="2E74B5" w:themeColor="accent1" w:themeShade="BF"/>
+          <w:lang w:val="en-US"/>
+        </w:rPr>
+        <w:t xml:space="preserve">This is the </w:t>
+      </w:r>
+      <w:r>
+        <w:rPr>
+          <w:i/>
+          <w:iCs/>
+          <w:color w:val="2E74B5" w:themeColor="accent1" w:themeShade="BF"/>
+          <w:lang w:val="en-US"/>
+        </w:rPr>
+        <w:t>syntax</w:t>
+      </w:r>
+      <w:r>
+        <w:rPr>
+          <w:i/>
+          <w:iCs/>
+          <w:color w:val="2E74B5" w:themeColor="accent1" w:themeShade="BF"/>
+          <w:lang w:val="en-US"/>
+        </w:rPr>
+        <w:t xml:space="preserve"> used in </w:t>
+      </w:r>
+      <w:r>
+        <w:rPr>
+          <w:i/>
+          <w:iCs/>
+          <w:color w:val="2E74B5" w:themeColor="accent1" w:themeShade="BF"/>
+          <w:lang w:val="en-US"/>
+        </w:rPr>
+        <w:t>XPath and</w:t>
+      </w:r>
+      <w:r>
+        <w:rPr>
+          <w:i/>
+          <w:iCs/>
+          <w:color w:val="2E74B5" w:themeColor="accent1" w:themeShade="BF"/>
+          <w:lang w:val="en-US"/>
+        </w:rPr>
+        <w:t xml:space="preserve"> a br</w:t>
+      </w:r>
+      <w:r>
+        <w:rPr>
+          <w:i/>
+          <w:iCs/>
+          <w:color w:val="2E74B5" w:themeColor="accent1" w:themeShade="BF"/>
+          <w:lang w:val="en-US"/>
+        </w:rPr>
+        <w:t>ief description of what each part does.</w:t>
+      </w:r>
+      <w:r>
+        <w:rPr>
+          <w:i/>
+          <w:iCs/>
+          <w:color w:val="2E74B5" w:themeColor="accent1" w:themeShade="BF"/>
+          <w:lang w:val="en-US"/>
+        </w:rPr>
+        <w:t xml:space="preserve"> </w:t>
+      </w:r>
     </w:p>
     <w:p>
       <w:pPr>
@@ -5672,6 +6084,150 @@
           <w:lang w:val="en-US"/>
         </w:rPr>
       </w:pPr>
+      <w:r>
+        <w:rPr>
+          <w:rFonts w:ascii="Times New Roman" w:hAnsi="Times New Roman" w:cs="Times New Roman"/>
+          <w:sz w:val="24"/>
+          <w:szCs w:val="24"/>
+          <w:lang w:val="en-US"/>
+        </w:rPr>
+        <w:t xml:space="preserve">To find and element there </w:t>
+      </w:r>
+      <w:r>
+        <w:rPr>
+          <w:rFonts w:ascii="Times New Roman" w:hAnsi="Times New Roman" w:cs="Times New Roman"/>
+          <w:sz w:val="24"/>
+          <w:szCs w:val="24"/>
+          <w:lang w:val="en-US"/>
+        </w:rPr>
+        <w:t>is</w:t>
+      </w:r>
+      <w:r>
+        <w:rPr>
+          <w:rFonts w:ascii="Times New Roman" w:hAnsi="Times New Roman" w:cs="Times New Roman"/>
+          <w:sz w:val="24"/>
+          <w:szCs w:val="24"/>
+          <w:lang w:val="en-US"/>
+        </w:rPr>
+        <w:t xml:space="preserve"> 2 type of</w:t>
+      </w:r>
+      <w:r>
+        <w:rPr>
+          <w:rFonts w:ascii="Times New Roman" w:hAnsi="Times New Roman" w:cs="Times New Roman"/>
+          <w:sz w:val="24"/>
+          <w:szCs w:val="24"/>
+          <w:lang w:val="en-US"/>
+        </w:rPr>
+        <w:t xml:space="preserve"> how to write a</w:t>
+      </w:r>
+      <w:r>
+        <w:rPr>
+          <w:rFonts w:ascii="Times New Roman" w:hAnsi="Times New Roman" w:cs="Times New Roman"/>
+          <w:sz w:val="24"/>
+          <w:szCs w:val="24"/>
+          <w:lang w:val="en-US"/>
+        </w:rPr>
+        <w:t>n</w:t>
+      </w:r>
+      <w:r>
+        <w:rPr>
+          <w:rFonts w:ascii="Times New Roman" w:hAnsi="Times New Roman" w:cs="Times New Roman"/>
+          <w:sz w:val="24"/>
+          <w:szCs w:val="24"/>
+          <w:lang w:val="en-US"/>
+        </w:rPr>
+        <w:t xml:space="preserve"> xpath:</w:t>
+      </w:r>
+    </w:p>
+    <w:p>
+      <w:pPr>
+        <w:pStyle w:val="ListParagraph"/>
+        <w:numPr>
+          <w:ilvl w:val="0"/>
+          <w:numId w:val="5"/>
+        </w:numPr>
+        <w:spacing w:before="240" w:line="360" w:lineRule="auto"/>
+        <w:rPr>
+          <w:rFonts w:ascii="Times New Roman" w:hAnsi="Times New Roman" w:cs="Times New Roman"/>
+          <w:sz w:val="24"/>
+          <w:szCs w:val="24"/>
+          <w:lang w:val="en-US"/>
+        </w:rPr>
+      </w:pPr>
+      <w:r>
+        <w:rPr>
+          <w:rFonts w:ascii="Times New Roman" w:hAnsi="Times New Roman" w:cs="Times New Roman"/>
+          <w:sz w:val="24"/>
+          <w:szCs w:val="24"/>
+          <w:lang w:val="en-US"/>
+        </w:rPr>
+        <w:t>Absolute path</w:t>
+      </w:r>
+      <w:r>
+        <w:rPr>
+          <w:rFonts w:ascii="Times New Roman" w:hAnsi="Times New Roman" w:cs="Times New Roman"/>
+          <w:sz w:val="24"/>
+          <w:szCs w:val="24"/>
+          <w:lang w:val="en-US"/>
+        </w:rPr>
+        <w:t xml:space="preserve">: is the direct route to an element following the HTML DOM. So </w:t>
+      </w:r>
+      <w:bookmarkStart w:id="0" w:name="_GoBack"/>
+      <w:bookmarkEnd w:id="0"/>
+      <w:r>
+        <w:rPr>
+          <w:rFonts w:ascii="Times New Roman" w:hAnsi="Times New Roman" w:cs="Times New Roman"/>
+          <w:sz w:val="24"/>
+          <w:szCs w:val="24"/>
+          <w:lang w:val="en-US"/>
+        </w:rPr>
+        <w:t xml:space="preserve"> </w:t>
+      </w:r>
+    </w:p>
+    <w:p>
+      <w:pPr>
+        <w:pStyle w:val="ListParagraph"/>
+        <w:numPr>
+          <w:ilvl w:val="0"/>
+          <w:numId w:val="5"/>
+        </w:numPr>
+        <w:spacing w:before="240" w:line="360" w:lineRule="auto"/>
+        <w:rPr>
+          <w:rFonts w:ascii="Times New Roman" w:hAnsi="Times New Roman" w:cs="Times New Roman"/>
+          <w:sz w:val="24"/>
+          <w:szCs w:val="24"/>
+          <w:lang w:val="en-US"/>
+        </w:rPr>
+      </w:pPr>
+      <w:r>
+        <w:rPr>
+          <w:rFonts w:ascii="Times New Roman" w:hAnsi="Times New Roman" w:cs="Times New Roman"/>
+          <w:sz w:val="24"/>
+          <w:szCs w:val="24"/>
+          <w:lang w:val="en-US"/>
+        </w:rPr>
+        <w:t>Relative Path</w:t>
+      </w:r>
+    </w:p>
+    <w:p>
+      <w:pPr>
+        <w:spacing w:before="240" w:line="360" w:lineRule="auto"/>
+        <w:rPr>
+          <w:rFonts w:ascii="Times New Roman" w:hAnsi="Times New Roman" w:cs="Times New Roman"/>
+          <w:sz w:val="24"/>
+          <w:szCs w:val="24"/>
+          <w:lang w:val="en-US"/>
+        </w:rPr>
+      </w:pPr>
+      <w:r>
+        <w:rPr>
+          <w:rFonts w:ascii="Times New Roman" w:hAnsi="Times New Roman" w:cs="Times New Roman"/>
+          <w:sz w:val="24"/>
+          <w:szCs w:val="24"/>
+          <w:lang w:val="en-US"/>
+        </w:rPr>
+        <w:t xml:space="preserve"> </w:t>
+      </w:r>
     </w:p>
     <w:p>
       <w:pPr>
@@ -5718,21 +6274,213 @@
     <w:p>
       <w:pPr>
         <w:spacing w:before="240" w:line="360" w:lineRule="auto"/>
-        <w:rPr>
-          <w:rFonts w:ascii="Times New Roman" w:hAnsi="Times New Roman" w:cs="Times New Roman"/>
-          <w:sz w:val="24"/>
-          <w:szCs w:val="24"/>
-          <w:lang w:val="en-US"/>
-        </w:rPr>
-      </w:pPr>
-      <w:r>
-        <w:rPr>
-          <w:rFonts w:ascii="Times New Roman" w:hAnsi="Times New Roman" w:cs="Times New Roman"/>
-          <w:sz w:val="24"/>
-          <w:szCs w:val="24"/>
-          <w:lang w:val="en-US"/>
-        </w:rPr>
-        <w:t xml:space="preserve">The Project is organized in 3 different paths </w:t>
+        <w:ind w:firstLine="708"/>
+        <w:rPr>
+          <w:rFonts w:ascii="Times New Roman" w:hAnsi="Times New Roman" w:cs="Times New Roman"/>
+          <w:sz w:val="24"/>
+          <w:szCs w:val="24"/>
+          <w:lang w:val="en-US"/>
+        </w:rPr>
+      </w:pPr>
+      <w:r>
+        <w:rPr>
+          <w:rFonts w:ascii="Times New Roman" w:hAnsi="Times New Roman" w:cs="Times New Roman"/>
+          <w:sz w:val="24"/>
+          <w:szCs w:val="24"/>
+          <w:lang w:val="en-US"/>
+        </w:rPr>
+        <w:t>The Project is</w:t>
+      </w:r>
+      <w:r>
+        <w:rPr>
+          <w:rFonts w:ascii="Times New Roman" w:hAnsi="Times New Roman" w:cs="Times New Roman"/>
+          <w:sz w:val="24"/>
+          <w:szCs w:val="24"/>
+          <w:lang w:val="en-US"/>
+        </w:rPr>
+        <w:t xml:space="preserve"> organized in 3 different paths, and there is a dependency between three classes</w:t>
+      </w:r>
+      <w:r>
+        <w:rPr>
+          <w:rFonts w:ascii="Times New Roman" w:hAnsi="Times New Roman" w:cs="Times New Roman"/>
+          <w:sz w:val="24"/>
+          <w:szCs w:val="24"/>
+          <w:lang w:val="en-US"/>
+        </w:rPr>
+        <w:t>, which in this tutorial they are known as standard classes</w:t>
+      </w:r>
+      <w:r>
+        <w:rPr>
+          <w:rFonts w:ascii="Times New Roman" w:hAnsi="Times New Roman" w:cs="Times New Roman"/>
+          <w:sz w:val="24"/>
+          <w:szCs w:val="24"/>
+          <w:lang w:val="en-US"/>
+        </w:rPr>
+        <w:t>.</w:t>
+      </w:r>
+      <w:r>
+        <w:rPr>
+          <w:rFonts w:ascii="Times New Roman" w:hAnsi="Times New Roman" w:cs="Times New Roman"/>
+          <w:sz w:val="24"/>
+          <w:szCs w:val="24"/>
+          <w:lang w:val="en-US"/>
+        </w:rPr>
+        <w:t xml:space="preserve"> As a common p</w:t>
+      </w:r>
+      <w:r>
+        <w:rPr>
+          <w:rFonts w:ascii="Times New Roman" w:hAnsi="Times New Roman" w:cs="Times New Roman"/>
+          <w:sz w:val="24"/>
+          <w:szCs w:val="24"/>
+          <w:lang w:val="en-US"/>
+        </w:rPr>
+        <w:t>ractice you should</w:t>
+      </w:r>
+      <w:r>
+        <w:rPr>
+          <w:rFonts w:ascii="Times New Roman" w:hAnsi="Times New Roman" w:cs="Times New Roman"/>
+          <w:sz w:val="24"/>
+          <w:szCs w:val="24"/>
+          <w:lang w:val="en-US"/>
+        </w:rPr>
+        <w:t xml:space="preserve"> name these classes by relating</w:t>
+      </w:r>
+      <w:r>
+        <w:rPr>
+          <w:rFonts w:ascii="Times New Roman" w:hAnsi="Times New Roman" w:cs="Times New Roman"/>
+          <w:sz w:val="24"/>
+          <w:szCs w:val="24"/>
+          <w:lang w:val="en-US"/>
+        </w:rPr>
+        <w:t xml:space="preserve"> </w:t>
+      </w:r>
+      <w:r>
+        <w:rPr>
+          <w:rFonts w:ascii="Times New Roman" w:hAnsi="Times New Roman" w:cs="Times New Roman"/>
+          <w:sz w:val="24"/>
+          <w:szCs w:val="24"/>
+          <w:lang w:val="en-US"/>
+        </w:rPr>
+        <w:t>the name of the story</w:t>
+      </w:r>
+      <w:r>
+        <w:rPr>
+          <w:rFonts w:ascii="Times New Roman" w:hAnsi="Times New Roman" w:cs="Times New Roman"/>
+          <w:sz w:val="24"/>
+          <w:szCs w:val="24"/>
+          <w:lang w:val="en-US"/>
+        </w:rPr>
+        <w:t xml:space="preserve"> followed by the name of each </w:t>
+      </w:r>
+      <w:r>
+        <w:rPr>
+          <w:rFonts w:ascii="Times New Roman" w:hAnsi="Times New Roman" w:cs="Times New Roman"/>
+          <w:sz w:val="24"/>
+          <w:szCs w:val="24"/>
+          <w:lang w:val="en-US"/>
+        </w:rPr>
+        <w:t xml:space="preserve">stand class name. </w:t>
+      </w:r>
+      <w:r>
+        <w:rPr>
+          <w:rFonts w:ascii="Times New Roman" w:hAnsi="Times New Roman" w:cs="Times New Roman"/>
+          <w:sz w:val="24"/>
+          <w:szCs w:val="24"/>
+          <w:lang w:val="en-US"/>
+        </w:rPr>
+        <w:t>I</w:t>
+      </w:r>
+      <w:r>
+        <w:rPr>
+          <w:rFonts w:ascii="Times New Roman" w:hAnsi="Times New Roman" w:cs="Times New Roman"/>
+          <w:sz w:val="24"/>
+          <w:szCs w:val="24"/>
+          <w:lang w:val="en-US"/>
+        </w:rPr>
+        <w:t>n other words you should put the &lt;</w:t>
+      </w:r>
+      <w:proofErr w:type="spellStart"/>
+      <w:r>
+        <w:rPr>
+          <w:rFonts w:ascii="Times New Roman" w:hAnsi="Times New Roman" w:cs="Times New Roman"/>
+          <w:sz w:val="24"/>
+          <w:szCs w:val="24"/>
+          <w:lang w:val="en-US"/>
+        </w:rPr>
+        <w:t>story_name</w:t>
+      </w:r>
+      <w:proofErr w:type="spellEnd"/>
+      <w:r>
+        <w:rPr>
+          <w:rFonts w:ascii="Times New Roman" w:hAnsi="Times New Roman" w:cs="Times New Roman"/>
+          <w:sz w:val="24"/>
+          <w:szCs w:val="24"/>
+          <w:lang w:val="en-US"/>
+        </w:rPr>
+        <w:t xml:space="preserve">&gt; </w:t>
+      </w:r>
+      <w:r>
+        <w:rPr>
+          <w:rFonts w:ascii="Times New Roman" w:hAnsi="Times New Roman" w:cs="Times New Roman"/>
+          <w:sz w:val="24"/>
+          <w:szCs w:val="24"/>
+          <w:lang w:val="en-US"/>
+        </w:rPr>
+        <w:t>followed by the name of a</w:t>
+      </w:r>
+      <w:r>
+        <w:rPr>
+          <w:rFonts w:ascii="Times New Roman" w:hAnsi="Times New Roman" w:cs="Times New Roman"/>
+          <w:sz w:val="24"/>
+          <w:szCs w:val="24"/>
+          <w:lang w:val="en-US"/>
+        </w:rPr>
+        <w:t xml:space="preserve"> </w:t>
+      </w:r>
+      <w:r>
+        <w:rPr>
+          <w:rFonts w:ascii="Times New Roman" w:hAnsi="Times New Roman" w:cs="Times New Roman"/>
+          <w:sz w:val="24"/>
+          <w:szCs w:val="24"/>
+          <w:lang w:val="en-US"/>
+        </w:rPr>
+        <w:t>standard class</w:t>
+      </w:r>
+      <w:r>
+        <w:rPr>
+          <w:rFonts w:ascii="Times New Roman" w:hAnsi="Times New Roman" w:cs="Times New Roman"/>
+          <w:sz w:val="24"/>
+          <w:szCs w:val="24"/>
+          <w:lang w:val="en-US"/>
+        </w:rPr>
+        <w:t>. The</w:t>
+      </w:r>
+      <w:r>
+        <w:rPr>
+          <w:rFonts w:ascii="Times New Roman" w:hAnsi="Times New Roman" w:cs="Times New Roman"/>
+          <w:sz w:val="24"/>
+          <w:szCs w:val="24"/>
+          <w:lang w:val="en-US"/>
+        </w:rPr>
+        <w:t>se standard classes are</w:t>
+      </w:r>
+      <w:r>
+        <w:rPr>
+          <w:rFonts w:ascii="Times New Roman" w:hAnsi="Times New Roman" w:cs="Times New Roman"/>
+          <w:sz w:val="24"/>
+          <w:szCs w:val="24"/>
+          <w:lang w:val="en-US"/>
+        </w:rPr>
+        <w:t>: “StepDefinition”, “Steps” and “Page”</w:t>
+      </w:r>
+      <w:r>
+        <w:rPr>
+          <w:rFonts w:ascii="Times New Roman" w:hAnsi="Times New Roman" w:cs="Times New Roman"/>
+          <w:sz w:val="24"/>
+          <w:szCs w:val="24"/>
+          <w:lang w:val="en-US"/>
+        </w:rPr>
+        <w:t>. So if our story is GoogleSearch, would name your standard classes like in Image 6.</w:t>
       </w:r>
     </w:p>
     <w:p>
@@ -5747,13 +6495,194 @@
       </w:pPr>
       <w:r>
         <w:rPr>
-          <w:rFonts w:ascii="Times New Roman" w:hAnsi="Times New Roman" w:cs="Times New Roman"/>
           <w:noProof/>
-          <w:sz w:val="24"/>
-          <w:szCs w:val="24"/>
           <w:lang w:eastAsia="es-BO"/>
         </w:rPr>
+        <w:drawing>
+          <wp:inline distT="0" distB="0" distL="0" distR="0" wp14:anchorId="1EF2AE72" wp14:editId="49295078">
+            <wp:extent cx="5731510" cy="1518285"/>
+            <wp:effectExtent l="0" t="0" r="2540" b="5715"/>
+            <wp:docPr id="2" name="Picture 2"/>
+            <wp:cNvGraphicFramePr>
+              <a:graphicFrameLocks xmlns:a="http://schemas.openxmlformats.org/drawingml/2006/main" noChangeAspect="1"/>
+            </wp:cNvGraphicFramePr>
+            <a:graphic xmlns:a="http://schemas.openxmlformats.org/drawingml/2006/main">
+              <a:graphicData uri="http://schemas.openxmlformats.org/drawingml/2006/picture">
+                <pic:pic xmlns:pic="http://schemas.openxmlformats.org/drawingml/2006/picture">
+                  <pic:nvPicPr>
+                    <pic:cNvPr id="1" name=""/>
+                    <pic:cNvPicPr/>
+                  </pic:nvPicPr>
+                  <pic:blipFill>
+                    <a:blip r:embed="rId12"/>
+                    <a:stretch>
+                      <a:fillRect/>
+                    </a:stretch>
+                  </pic:blipFill>
+                  <pic:spPr>
+                    <a:xfrm>
+                      <a:off x="0" y="0"/>
+                      <a:ext cx="5731510" cy="1518285"/>
+                    </a:xfrm>
+                    <a:prstGeom prst="rect">
+                      <a:avLst/>
+                    </a:prstGeom>
+                  </pic:spPr>
+                </pic:pic>
+              </a:graphicData>
+            </a:graphic>
+          </wp:inline>
+        </w:drawing>
+      </w:r>
+    </w:p>
+    <w:p>
+      <w:pPr>
+        <w:pBdr>
+          <w:top w:val="single" w:sz="24" w:space="8" w:color="5B9BD5" w:themeColor="accent1"/>
+          <w:bottom w:val="single" w:sz="24" w:space="8" w:color="5B9BD5" w:themeColor="accent1"/>
+        </w:pBdr>
+        <w:spacing w:after="0"/>
+        <w:rPr>
+          <w:i/>
+          <w:iCs/>
+          <w:color w:val="2E74B5" w:themeColor="accent1" w:themeShade="BF"/>
+          <w:lang w:val="en-US"/>
+        </w:rPr>
+      </w:pPr>
+      <w:r>
+        <w:rPr>
+          <w:i/>
+          <w:iCs/>
+          <w:color w:val="2E74B5" w:themeColor="accent1" w:themeShade="BF"/>
+          <w:u w:val="single"/>
+          <w:lang w:val="en-US"/>
+        </w:rPr>
+        <w:t xml:space="preserve">Image </w:t>
+      </w:r>
+      <w:r>
+        <w:rPr>
+          <w:i/>
+          <w:iCs/>
+          <w:color w:val="2E74B5" w:themeColor="accent1" w:themeShade="BF"/>
+          <w:u w:val="single"/>
+          <w:lang w:val="en-US"/>
+        </w:rPr>
+        <w:t>7</w:t>
+      </w:r>
+      <w:r>
+        <w:rPr>
+          <w:i/>
+          <w:iCs/>
+          <w:color w:val="2E74B5" w:themeColor="accent1" w:themeShade="BF"/>
+          <w:lang w:val="en-US"/>
+        </w:rPr>
+        <w:t xml:space="preserve">: </w:t>
+      </w:r>
+      <w:r>
+        <w:rPr>
+          <w:i/>
+          <w:iCs/>
+          <w:color w:val="2E74B5" w:themeColor="accent1" w:themeShade="BF"/>
+          <w:lang w:val="en-US"/>
+        </w:rPr>
+        <w:t>Class diagram and dependency between the classes.</w:t>
+      </w:r>
+    </w:p>
+    <w:p>
+      <w:pPr>
+        <w:spacing w:before="240" w:line="360" w:lineRule="auto"/>
+        <w:rPr>
+          <w:rFonts w:ascii="Times New Roman" w:hAnsi="Times New Roman" w:cs="Times New Roman"/>
+          <w:sz w:val="24"/>
+          <w:szCs w:val="24"/>
+          <w:lang w:val="en-US"/>
+        </w:rPr>
+      </w:pPr>
+      <w:r>
+        <w:rPr>
+          <w:rFonts w:ascii="Times New Roman" w:hAnsi="Times New Roman" w:cs="Times New Roman"/>
+          <w:sz w:val="24"/>
+          <w:szCs w:val="24"/>
+          <w:lang w:val="en-US"/>
+        </w:rPr>
         <w:lastRenderedPageBreak/>
+        <w:t xml:space="preserve">You can see </w:t>
+      </w:r>
+      <w:r>
+        <w:rPr>
+          <w:rFonts w:ascii="Times New Roman" w:hAnsi="Times New Roman" w:cs="Times New Roman"/>
+          <w:sz w:val="24"/>
+          <w:szCs w:val="24"/>
+          <w:lang w:val="en-US"/>
+        </w:rPr>
+        <w:t xml:space="preserve">in Image 6 you can see </w:t>
+      </w:r>
+      <w:r>
+        <w:rPr>
+          <w:rFonts w:ascii="Times New Roman" w:hAnsi="Times New Roman" w:cs="Times New Roman"/>
+          <w:sz w:val="24"/>
+          <w:szCs w:val="24"/>
+          <w:lang w:val="en-US"/>
+        </w:rPr>
+        <w:t>that</w:t>
+      </w:r>
+      <w:r>
+        <w:rPr>
+          <w:rFonts w:ascii="Times New Roman" w:hAnsi="Times New Roman" w:cs="Times New Roman"/>
+          <w:sz w:val="24"/>
+          <w:szCs w:val="24"/>
+          <w:lang w:val="en-US"/>
+        </w:rPr>
+        <w:t xml:space="preserve"> </w:t>
+      </w:r>
+      <w:r>
+        <w:rPr>
+          <w:rFonts w:ascii="Times New Roman" w:hAnsi="Times New Roman" w:cs="Times New Roman"/>
+          <w:sz w:val="24"/>
+          <w:szCs w:val="24"/>
+          <w:lang w:val="en-US"/>
+        </w:rPr>
+        <w:t>Google</w:t>
+      </w:r>
+      <w:r>
+        <w:rPr>
+          <w:rFonts w:ascii="Times New Roman" w:hAnsi="Times New Roman" w:cs="Times New Roman"/>
+          <w:sz w:val="24"/>
+          <w:szCs w:val="24"/>
+          <w:lang w:val="en-US"/>
+        </w:rPr>
+        <w:t>StepDefinitions depends on the steps in GoogleSteps class; and GoogleSteps class depends on GoogleSearchPage.</w:t>
+      </w:r>
+    </w:p>
+    <w:p>
+      <w:pPr>
+        <w:spacing w:before="240" w:line="360" w:lineRule="auto"/>
+        <w:rPr>
+          <w:rFonts w:ascii="Times New Roman" w:hAnsi="Times New Roman" w:cs="Times New Roman"/>
+          <w:sz w:val="24"/>
+          <w:szCs w:val="24"/>
+          <w:lang w:val="en-US"/>
+        </w:rPr>
+      </w:pPr>
+    </w:p>
+    <w:p>
+      <w:pPr>
+        <w:spacing w:before="240" w:line="360" w:lineRule="auto"/>
+        <w:rPr>
+          <w:rFonts w:ascii="Times New Roman" w:hAnsi="Times New Roman" w:cs="Times New Roman"/>
+          <w:sz w:val="24"/>
+          <w:szCs w:val="24"/>
+          <w:lang w:val="en-US"/>
+        </w:rPr>
+      </w:pPr>
+      <w:r>
+        <w:rPr>
+          <w:rFonts w:ascii="Times New Roman" w:hAnsi="Times New Roman" w:cs="Times New Roman"/>
+          <w:noProof/>
+          <w:sz w:val="24"/>
+          <w:szCs w:val="24"/>
+          <w:lang w:eastAsia="es-BO"/>
+        </w:rPr>
         <w:drawing>
           <wp:inline distT="0" distB="0" distL="0" distR="0" wp14:anchorId="19A8AD0C" wp14:editId="29EE9B45">
             <wp:extent cx="531782" cy="419100"/>
@@ -5770,7 +6699,7 @@
                     <pic:cNvPicPr/>
                   </pic:nvPicPr>
                   <pic:blipFill>
-                    <a:blip r:embed="rId11"/>
+                    <a:blip r:embed="rId13"/>
                     <a:stretch>
                       <a:fillRect/>
                     </a:stretch>
@@ -6008,7 +6937,7 @@
                     <pic:cNvPicPr/>
                   </pic:nvPicPr>
                   <pic:blipFill>
-                    <a:blip r:embed="rId11"/>
+                    <a:blip r:embed="rId13"/>
                     <a:stretch>
                       <a:fillRect/>
                     </a:stretch>
@@ -6125,7 +7054,7 @@
                     <pic:cNvPicPr/>
                   </pic:nvPicPr>
                   <pic:blipFill>
-                    <a:blip r:embed="rId11"/>
+                    <a:blip r:embed="rId13"/>
                     <a:stretch>
                       <a:fillRect/>
                     </a:stretch>
@@ -6303,7 +7232,17 @@
           <w:szCs w:val="24"/>
           <w:lang w:val="en-US"/>
         </w:rPr>
-        <w:t>’ story to a functional code. The next thing you need to do is associate a new class which will provide and manage the functionality to each Step; this class you’ll name it &lt;</w:t>
+        <w:t xml:space="preserve">’ story to a functional code. The next thing you need to do is associate a new class which will provide </w:t>
+      </w:r>
+      <w:r>
+        <w:rPr>
+          <w:rFonts w:ascii="Times New Roman" w:hAnsi="Times New Roman" w:cs="Times New Roman"/>
+          <w:sz w:val="24"/>
+          <w:szCs w:val="24"/>
+          <w:lang w:val="en-US"/>
+        </w:rPr>
+        <w:lastRenderedPageBreak/>
+        <w:t>and manage the functionality to each Step; this class you’ll name it &lt;</w:t>
       </w:r>
       <w:proofErr w:type="spellStart"/>
       <w:r>
@@ -6403,17 +7342,7 @@
           <w:szCs w:val="24"/>
           <w:lang w:val="en-US"/>
         </w:rPr>
-        <w:t xml:space="preserve"> an “@” symbol preceding each Gherkin keyword in each step and followed with open and </w:t>
-      </w:r>
-      <w:r>
-        <w:rPr>
-          <w:rFonts w:ascii="Times New Roman" w:hAnsi="Times New Roman" w:cs="Times New Roman"/>
-          <w:sz w:val="24"/>
-          <w:szCs w:val="24"/>
-          <w:lang w:val="en-US"/>
-        </w:rPr>
-        <w:lastRenderedPageBreak/>
-        <w:t xml:space="preserve">close parenthesis. Inside the parenthesis you need to write the rest of the step inside double quotes.  </w:t>
+        <w:t xml:space="preserve"> an “@” symbol preceding each Gherkin keyword in each step and followed with open and close parenthesis. Inside the parenthesis you need to write the rest of the step inside double quotes.  </w:t>
       </w:r>
     </w:p>
     <w:p>
@@ -6947,9 +7876,9 @@
     </w:lvl>
   </w:abstractNum>
   <w:abstractNum w:abstractNumId="3">
-    <w:nsid w:val="61E97FFD"/>
+    <w:nsid w:val="4E670245"/>
     <w:multiLevelType w:val="hybridMultilevel"/>
-    <w:tmpl w:val="B69AB1BA"/>
+    <w:tmpl w:val="67EC3FD8"/>
     <w:lvl w:ilvl="0" w:tplc="400A0001">
       <w:start w:val="1"/>
       <w:numFmt w:val="bullet"/>
@@ -7059,17 +7988,133 @@
       </w:rPr>
     </w:lvl>
   </w:abstractNum>
+  <w:abstractNum w:abstractNumId="4">
+    <w:nsid w:val="61E97FFD"/>
+    <w:multiLevelType w:val="hybridMultilevel"/>
+    <w:tmpl w:val="B69AB1BA"/>
+    <w:lvl w:ilvl="0" w:tplc="400A0001">
+      <w:start w:val="1"/>
+      <w:numFmt w:val="bullet"/>
+      <w:lvlText w:val=""/>
+      <w:lvlJc w:val="left"/>
+      <w:pPr>
+        <w:ind w:left="720" w:hanging="360"/>
+      </w:pPr>
+      <w:rPr>
+        <w:rFonts w:ascii="Symbol" w:hAnsi="Symbol" w:hint="default"/>
+      </w:rPr>
+    </w:lvl>
+    <w:lvl w:ilvl="1" w:tplc="400A0003" w:tentative="1">
+      <w:start w:val="1"/>
+      <w:numFmt w:val="bullet"/>
+      <w:lvlText w:val="o"/>
+      <w:lvlJc w:val="left"/>
+      <w:pPr>
+        <w:ind w:left="1440" w:hanging="360"/>
+      </w:pPr>
+      <w:rPr>
+        <w:rFonts w:ascii="Courier New" w:hAnsi="Courier New" w:cs="Courier New" w:hint="default"/>
+      </w:rPr>
+    </w:lvl>
+    <w:lvl w:ilvl="2" w:tplc="400A0005" w:tentative="1">
+      <w:start w:val="1"/>
+      <w:numFmt w:val="bullet"/>
+      <w:lvlText w:val=""/>
+      <w:lvlJc w:val="left"/>
+      <w:pPr>
+        <w:ind w:left="2160" w:hanging="360"/>
+      </w:pPr>
+      <w:rPr>
+        <w:rFonts w:ascii="Wingdings" w:hAnsi="Wingdings" w:hint="default"/>
+      </w:rPr>
+    </w:lvl>
+    <w:lvl w:ilvl="3" w:tplc="400A0001" w:tentative="1">
+      <w:start w:val="1"/>
+      <w:numFmt w:val="bullet"/>
+      <w:lvlText w:val=""/>
+      <w:lvlJc w:val="left"/>
+      <w:pPr>
+        <w:ind w:left="2880" w:hanging="360"/>
+      </w:pPr>
+      <w:rPr>
+        <w:rFonts w:ascii="Symbol" w:hAnsi="Symbol" w:hint="default"/>
+      </w:rPr>
+    </w:lvl>
+    <w:lvl w:ilvl="4" w:tplc="400A0003" w:tentative="1">
+      <w:start w:val="1"/>
+      <w:numFmt w:val="bullet"/>
+      <w:lvlText w:val="o"/>
+      <w:lvlJc w:val="left"/>
+      <w:pPr>
+        <w:ind w:left="3600" w:hanging="360"/>
+      </w:pPr>
+      <w:rPr>
+        <w:rFonts w:ascii="Courier New" w:hAnsi="Courier New" w:cs="Courier New" w:hint="default"/>
+      </w:rPr>
+    </w:lvl>
+    <w:lvl w:ilvl="5" w:tplc="400A0005" w:tentative="1">
+      <w:start w:val="1"/>
+      <w:numFmt w:val="bullet"/>
+      <w:lvlText w:val=""/>
+      <w:lvlJc w:val="left"/>
+      <w:pPr>
+        <w:ind w:left="4320" w:hanging="360"/>
+      </w:pPr>
+      <w:rPr>
+        <w:rFonts w:ascii="Wingdings" w:hAnsi="Wingdings" w:hint="default"/>
+      </w:rPr>
+    </w:lvl>
+    <w:lvl w:ilvl="6" w:tplc="400A0001" w:tentative="1">
+      <w:start w:val="1"/>
+      <w:numFmt w:val="bullet"/>
+      <w:lvlText w:val=""/>
+      <w:lvlJc w:val="left"/>
+      <w:pPr>
+        <w:ind w:left="5040" w:hanging="360"/>
+      </w:pPr>
+      <w:rPr>
+        <w:rFonts w:ascii="Symbol" w:hAnsi="Symbol" w:hint="default"/>
+      </w:rPr>
+    </w:lvl>
+    <w:lvl w:ilvl="7" w:tplc="400A0003" w:tentative="1">
+      <w:start w:val="1"/>
+      <w:numFmt w:val="bullet"/>
+      <w:lvlText w:val="o"/>
+      <w:lvlJc w:val="left"/>
+      <w:pPr>
+        <w:ind w:left="5760" w:hanging="360"/>
+      </w:pPr>
+      <w:rPr>
+        <w:rFonts w:ascii="Courier New" w:hAnsi="Courier New" w:cs="Courier New" w:hint="default"/>
+      </w:rPr>
+    </w:lvl>
+    <w:lvl w:ilvl="8" w:tplc="400A0005" w:tentative="1">
+      <w:start w:val="1"/>
+      <w:numFmt w:val="bullet"/>
+      <w:lvlText w:val=""/>
+      <w:lvlJc w:val="left"/>
+      <w:pPr>
+        <w:ind w:left="6480" w:hanging="360"/>
+      </w:pPr>
+      <w:rPr>
+        <w:rFonts w:ascii="Wingdings" w:hAnsi="Wingdings" w:hint="default"/>
+      </w:rPr>
+    </w:lvl>
+  </w:abstractNum>
   <w:num w:numId="1">
     <w:abstractNumId w:val="2"/>
   </w:num>
   <w:num w:numId="2">
-    <w:abstractNumId w:val="3"/>
+    <w:abstractNumId w:val="4"/>
   </w:num>
   <w:num w:numId="3">
     <w:abstractNumId w:val="0"/>
   </w:num>
   <w:num w:numId="4">
     <w:abstractNumId w:val="1"/>
+  </w:num>
+  <w:num w:numId="5">
+    <w:abstractNumId w:val="3"/>
   </w:num>
 </w:numbering>
 </file>
@@ -7775,7 +8820,7 @@
 </file>
 
 <file path=customXml/itemProps1.xml><?xml version="1.0" encoding="utf-8"?>
-<ds:datastoreItem xmlns:ds="http://schemas.openxmlformats.org/officeDocument/2006/customXml" ds:itemID="{D8D5B52D-5963-444B-814D-388B11E1AC9E}">
+<ds:datastoreItem xmlns:ds="http://schemas.openxmlformats.org/officeDocument/2006/customXml" ds:itemID="{C56CFB34-639D-46AF-B73F-457A2F8B9D5E}">
   <ds:schemaRefs>
     <ds:schemaRef ds:uri="http://schemas.openxmlformats.org/officeDocument/2006/bibliography"/>
   </ds:schemaRefs>

</xml_diff>